<commit_message>
nuevos artefactos y correcciones
</commit_message>
<xml_diff>
--- a/Documentacion/Fase de inicio/Glosario.docx
+++ b/Documentacion/Fase de inicio/Glosario.docx
@@ -78,6 +78,46 @@
           <w:rtl w:val="0"/>
         </w:rPr>
         <w:t xml:space="preserve">Funcionalidad de la aplicación web donde las imágenes aparentemente están girando en la pantalla.</w:t>
+      </w:r>
+    </w:p>
+    <w:p>
+      <w:pPr>
+        <w:spacing w:line="360" w:lineRule="auto"/>
+        <w:contextualSpacing w:val="0"/>
+        <w:jc w:val="both"/>
+      </w:pPr>
+      <w:r>
+        <w:rPr>
+          <w:b w:val="1"/>
+          <w:color w:val="222222"/>
+          <w:sz w:val="24"/>
+          <w:szCs w:val="24"/>
+          <w:highlight w:val="white"/>
+          <w:rtl w:val="0"/>
+        </w:rPr>
+        <w:t xml:space="preserve">Carrito de compras: </w:t>
+      </w:r>
+      <w:r>
+        <w:rPr>
+          <w:color w:val="222222"/>
+          <w:sz w:val="24"/>
+          <w:szCs w:val="24"/>
+          <w:highlight w:val="white"/>
+          <w:rtl w:val="0"/>
+        </w:rPr>
+        <w:t xml:space="preserve">Término utilizado para recoger los pedidos de los clientes su función es permitir que los usuarios visiten la página web y pongan en su “carrito” de compra, todos los artículos que desean comprar, cuando ya tiene todos los artículos que desea, puede pasar a la “caja” y pagar. Es como si fuera un supermercado, pero sin salir de casa.</w:t>
+      </w:r>
+    </w:p>
+    <w:p>
+      <w:pPr>
+        <w:spacing w:line="360" w:lineRule="auto"/>
+        <w:contextualSpacing w:val="0"/>
+        <w:jc w:val="both"/>
+      </w:pPr>
+      <w:r>
+        <w:rPr>
+          <w:rtl w:val="0"/>
+        </w:rPr>
       </w:r>
     </w:p>
     <w:p>

</xml_diff>